<commit_message>
update README.TXT + pronouns in .docx
</commit_message>
<xml_diff>
--- a/AdventuraZapomneni/SemestrálkaTDL - Java - DÚ2 (zadání).docx
+++ b/AdventuraZapomneni/SemestrálkaTDL - Java - DÚ2 (zadání).docx
@@ -83,7 +83,7 @@
     </w:p>
     <w:p>
       <w:pPr>
-        <w:pStyle w:val="ListParagraph"/>
+        <w:pStyle w:val="Odstavecseseznamem"/>
         <w:numPr>
           <w:ilvl w:val="0"/>
           <w:numId w:val="1"/>
@@ -226,8 +226,13 @@
       <w:pPr>
         <w:ind w:left="360"/>
       </w:pPr>
-      <w:r>
-        <w:t>Obesit – postava se oběsí a umře</w:t>
+      <w:proofErr w:type="gramStart"/>
+      <w:r>
+        <w:t>Obesit</w:t>
+      </w:r>
+      <w:proofErr w:type="gramEnd"/>
+      <w:r>
+        <w:t xml:space="preserve"> – postava se oběsí a umře</w:t>
       </w:r>
     </w:p>
     <w:p>
@@ -240,7 +245,15 @@
       </w:r>
       <w:proofErr w:type="spellEnd"/>
       <w:r>
-        <w:t xml:space="preserve"> – postava skočí z míst kde to je možné a zabije se</w:t>
+        <w:t xml:space="preserve"> – postava </w:t>
+      </w:r>
+      <w:proofErr w:type="gramStart"/>
+      <w:r>
+        <w:t>skočí</w:t>
+      </w:r>
+      <w:proofErr w:type="gramEnd"/>
+      <w:r>
+        <w:t xml:space="preserve"> z míst kde to je možné a zabije se</w:t>
       </w:r>
     </w:p>
     <w:p>
@@ -360,10 +373,22 @@
         <w:t xml:space="preserve">Kamarádův byt: Postava se vydá za svým jediným kamarádem, u kterého si ani není </w:t>
       </w:r>
       <w:r>
-        <w:t>jistý,</w:t>
-      </w:r>
-      <w:r>
-        <w:t xml:space="preserve"> jestli ten kamarád bere jeho jako kamaráda. </w:t>
+        <w:t>jist</w:t>
+      </w:r>
+      <w:r>
+        <w:t>á</w:t>
+      </w:r>
+      <w:r>
+        <w:t>,</w:t>
+      </w:r>
+      <w:r>
+        <w:t xml:space="preserve"> jestli ten kamarád </w:t>
+      </w:r>
+      <w:r>
+        <w:t xml:space="preserve">ji </w:t>
+      </w:r>
+      <w:r>
+        <w:t xml:space="preserve">bere jako kamaráda. </w:t>
       </w:r>
       <w:r>
         <w:t>Pokud se rozhodne vydat ke kamarádovi</w:t>
@@ -409,13 +434,25 @@
         <w:t xml:space="preserve">: Pokud se postava rozhodne </w:t>
       </w:r>
       <w:r>
-        <w:t xml:space="preserve">vydat se směrem na Karlův most, uvědomí si, že je už dost pozdě a neměl </w:t>
+        <w:t>vydat se směrem na Karlův most, uvědomí si, že je už dost pozdě a neměl</w:t>
+      </w:r>
+      <w:r>
+        <w:t>a</w:t>
+      </w:r>
+      <w:r>
+        <w:t xml:space="preserve"> </w:t>
       </w:r>
       <w:r>
         <w:t xml:space="preserve">by </w:t>
       </w:r>
       <w:r>
-        <w:t>jít dále. Uvědomí si ale také, že na něj čeká hrozně moc věcí</w:t>
+        <w:t xml:space="preserve">jít dále. Uvědomí si ale také, že na </w:t>
+      </w:r>
+      <w:r>
+        <w:t>ni</w:t>
+      </w:r>
+      <w:r>
+        <w:t xml:space="preserve"> čeká hrozně moc věcí</w:t>
       </w:r>
       <w:r>
         <w:t>, které prostě nezvládne</w:t>
@@ -465,7 +502,15 @@
         <w:t xml:space="preserve"> – bude je muset zaplatit</w:t>
       </w:r>
       <w:r>
-        <w:t xml:space="preserve"> penězi, které má k dispozici k sebrání v kuchyni. Pokud si drogy koupí, nechtěně se s nimi předávkuje a hra končí.</w:t>
+        <w:t xml:space="preserve"> penězi, které má k dispozici k sebrání v kuchyni. Pokud si drogy koupí, nechtěně se s nimi předávkuje a hra </w:t>
+      </w:r>
+      <w:proofErr w:type="gramStart"/>
+      <w:r>
+        <w:t>končí</w:t>
+      </w:r>
+      <w:proofErr w:type="gramEnd"/>
+      <w:r>
+        <w:t>.</w:t>
       </w:r>
     </w:p>
     <w:p>
@@ -476,7 +521,13 @@
         <w:t xml:space="preserve">Pokud se postava rozhodne jít </w:t>
       </w:r>
       <w:r>
-        <w:t xml:space="preserve">na hlavní nádraží, je obklopen </w:t>
+        <w:t>na hlavní nádraží, je obklopen</w:t>
+      </w:r>
+      <w:r>
+        <w:t>a</w:t>
+      </w:r>
+      <w:r>
+        <w:t xml:space="preserve"> </w:t>
       </w:r>
       <w:r>
         <w:t>turisty,</w:t>
@@ -491,7 +542,13 @@
         <w:t xml:space="preserve"> není. </w:t>
       </w:r>
       <w:r>
-        <w:t xml:space="preserve">Závidí jim a říká si, jestli by nešel na koleje </w:t>
+        <w:t>Závidí jim a říká si, jestli by ne</w:t>
+      </w:r>
+      <w:r>
+        <w:t>šla</w:t>
+      </w:r>
+      <w:r>
+        <w:t xml:space="preserve"> na koleje </w:t>
       </w:r>
       <w:r>
         <w:t>a ukázat těm lidem, jaké to je</w:t>
@@ -519,13 +576,31 @@
         <w:t xml:space="preserve">Škola: Pokud se postava </w:t>
       </w:r>
       <w:r>
-        <w:t xml:space="preserve">vydá do školy, bude mít zde dvě možnosti – ví, že škola nabízí zdarma psychologickou pomoc, která mu </w:t>
-      </w:r>
-      <w:r>
-        <w:t xml:space="preserve">může pomoct s pohledem na momentální situaci, na druhou stranu nikdy u takové pomoci nebyl a bojí se, že na tom bude ještě hůř jak dříve a </w:t>
-      </w:r>
-      <w:r>
-        <w:t xml:space="preserve">lidi kolem se mu budou vysmívat. </w:t>
+        <w:t xml:space="preserve">vydá do školy, bude mít zde dvě možnosti – ví, že škola nabízí zdarma psychologickou pomoc, která </w:t>
+      </w:r>
+      <w:r>
+        <w:t>ji</w:t>
+      </w:r>
+      <w:r>
+        <w:t xml:space="preserve"> </w:t>
+      </w:r>
+      <w:r>
+        <w:t>může pomoct s pohledem na momentální situaci, na druhou stranu nikdy u takové pomoci nebyl</w:t>
+      </w:r>
+      <w:r>
+        <w:t>a</w:t>
+      </w:r>
+      <w:r>
+        <w:t xml:space="preserve"> a bojí se, že na tom bude ještě hůř jak dříve a </w:t>
+      </w:r>
+      <w:r>
+        <w:t xml:space="preserve">lidi kolem se </w:t>
+      </w:r>
+      <w:r>
+        <w:t>ji</w:t>
+      </w:r>
+      <w:r>
+        <w:t xml:space="preserve"> budou vysmívat. </w:t>
       </w:r>
       <w:r>
         <w:t xml:space="preserve">Proto má k dispozici také i druhou možnost, a to, že </w:t>
@@ -695,7 +770,7 @@
 <w:hdr xmlns:wpc="http://schemas.microsoft.com/office/word/2010/wordprocessingCanvas" xmlns:cx="http://schemas.microsoft.com/office/drawing/2014/chartex" xmlns:cx1="http://schemas.microsoft.com/office/drawing/2015/9/8/chartex" xmlns:cx2="http://schemas.microsoft.com/office/drawing/2015/10/21/chartex" xmlns:cx3="http://schemas.microsoft.com/office/drawing/2016/5/9/chartex" xmlns:cx4="http://schemas.microsoft.com/office/drawing/2016/5/10/chartex" xmlns:cx5="http://schemas.microsoft.com/office/drawing/2016/5/11/chartex" xmlns:cx6="http://schemas.microsoft.com/office/drawing/2016/5/12/chartex" xmlns:cx7="http://schemas.microsoft.com/office/drawing/2016/5/13/chartex" xmlns:cx8="http://schemas.microsoft.com/office/drawing/2016/5/14/chartex" xmlns:mc="http://schemas.openxmlformats.org/markup-compatibility/2006" xmlns:aink="http://schemas.microsoft.com/office/drawing/2016/ink" xmlns:am3d="http://schemas.microsoft.com/office/drawing/2017/model3d" xmlns:o="urn:schemas-microsoft-com:office:office" xmlns:oel="http://schemas.microsoft.com/office/2019/extlst" xmlns:r="http://schemas.openxmlformats.org/officeDocument/2006/relationships" xmlns:m="http://schemas.openxmlformats.org/officeDocument/2006/math" xmlns:v="urn:schemas-microsoft-com:vml" xmlns:wp14="http://schemas.microsoft.com/office/word/2010/wordprocessingDrawing" xmlns:wp="http://schemas.openxmlformats.org/drawingml/2006/wordprocessingDrawing" xmlns:w10="urn:schemas-microsoft-com:office:word" xmlns:w="http://schemas.openxmlformats.org/wordprocessingml/2006/main" xmlns:w14="http://schemas.microsoft.com/office/word/2010/wordml" xmlns:w15="http://schemas.microsoft.com/office/word/2012/wordml" xmlns:w16cex="http://schemas.microsoft.com/office/word/2018/wordml/cex" xmlns:w16cid="http://schemas.microsoft.com/office/word/2016/wordml/cid" xmlns:w16="http://schemas.microsoft.com/office/word/2018/wordml" xmlns:w16sdtdh="http://schemas.microsoft.com/office/word/2020/wordml/sdtdatahash" xmlns:w16se="http://schemas.microsoft.com/office/word/2015/wordml/symex" xmlns:wpg="http://schemas.microsoft.com/office/word/2010/wordprocessingGroup" xmlns:wpi="http://schemas.microsoft.com/office/word/2010/wordprocessingInk" xmlns:wne="http://schemas.microsoft.com/office/word/2006/wordml" xmlns:wps="http://schemas.microsoft.com/office/word/2010/wordprocessingShape" mc:Ignorable="w14 w15 w16se w16cid w16 w16cex w16sdtdh wp14">
   <w:p>
     <w:pPr>
-      <w:pStyle w:val="Header"/>
+      <w:pStyle w:val="Zhlav"/>
     </w:pPr>
     <w:r>
       <w:t>4IT101</w:t>
@@ -703,7 +778,7 @@
   </w:p>
   <w:p>
     <w:pPr>
-      <w:pStyle w:val="Header"/>
+      <w:pStyle w:val="Zhlav"/>
       <w:jc w:val="right"/>
     </w:pPr>
     <w:r>
@@ -1229,17 +1304,17 @@
     <w:lsdException w:name="Unresolved Mention" w:semiHidden="1" w:unhideWhenUsed="1"/>
     <w:lsdException w:name="Smart Link" w:semiHidden="1" w:unhideWhenUsed="1"/>
   </w:latentStyles>
-  <w:style w:type="paragraph" w:default="1" w:styleId="Normal">
+  <w:style w:type="paragraph" w:default="1" w:styleId="Normln">
     <w:name w:val="Normal"/>
     <w:qFormat/>
   </w:style>
-  <w:style w:type="character" w:default="1" w:styleId="DefaultParagraphFont">
+  <w:style w:type="character" w:default="1" w:styleId="Standardnpsmoodstavce">
     <w:name w:val="Default Paragraph Font"/>
     <w:uiPriority w:val="1"/>
     <w:semiHidden/>
     <w:unhideWhenUsed/>
   </w:style>
-  <w:style w:type="table" w:default="1" w:styleId="TableNormal">
+  <w:style w:type="table" w:default="1" w:styleId="Normlntabulka">
     <w:name w:val="Normal Table"/>
     <w:uiPriority w:val="99"/>
     <w:semiHidden/>
@@ -1254,15 +1329,15 @@
       </w:tblCellMar>
     </w:tblPr>
   </w:style>
-  <w:style w:type="numbering" w:default="1" w:styleId="NoList">
+  <w:style w:type="numbering" w:default="1" w:styleId="Bezseznamu">
     <w:name w:val="No List"/>
     <w:uiPriority w:val="99"/>
     <w:semiHidden/>
     <w:unhideWhenUsed/>
   </w:style>
-  <w:style w:type="paragraph" w:styleId="ListParagraph">
+  <w:style w:type="paragraph" w:styleId="Odstavecseseznamem">
     <w:name w:val="List Paragraph"/>
-    <w:basedOn w:val="Normal"/>
+    <w:basedOn w:val="Normln"/>
     <w:uiPriority w:val="34"/>
     <w:qFormat/>
     <w:rsid w:val="00211492"/>
@@ -1271,10 +1346,10 @@
       <w:contextualSpacing/>
     </w:pPr>
   </w:style>
-  <w:style w:type="paragraph" w:styleId="Header">
+  <w:style w:type="paragraph" w:styleId="Zhlav">
     <w:name w:val="header"/>
-    <w:basedOn w:val="Normal"/>
-    <w:link w:val="HeaderChar"/>
+    <w:basedOn w:val="Normln"/>
+    <w:link w:val="ZhlavChar"/>
     <w:uiPriority w:val="99"/>
     <w:unhideWhenUsed/>
     <w:rsid w:val="00B369FE"/>
@@ -1286,17 +1361,17 @@
       <w:spacing w:after="0" w:line="240" w:lineRule="auto"/>
     </w:pPr>
   </w:style>
-  <w:style w:type="character" w:customStyle="1" w:styleId="HeaderChar">
-    <w:name w:val="Header Char"/>
-    <w:basedOn w:val="DefaultParagraphFont"/>
-    <w:link w:val="Header"/>
+  <w:style w:type="character" w:customStyle="1" w:styleId="ZhlavChar">
+    <w:name w:val="Záhlaví Char"/>
+    <w:basedOn w:val="Standardnpsmoodstavce"/>
+    <w:link w:val="Zhlav"/>
     <w:uiPriority w:val="99"/>
     <w:rsid w:val="00B369FE"/>
   </w:style>
-  <w:style w:type="paragraph" w:styleId="Footer">
+  <w:style w:type="paragraph" w:styleId="Zpat">
     <w:name w:val="footer"/>
-    <w:basedOn w:val="Normal"/>
-    <w:link w:val="FooterChar"/>
+    <w:basedOn w:val="Normln"/>
+    <w:link w:val="ZpatChar"/>
     <w:uiPriority w:val="99"/>
     <w:unhideWhenUsed/>
     <w:rsid w:val="00B369FE"/>
@@ -1308,10 +1383,10 @@
       <w:spacing w:after="0" w:line="240" w:lineRule="auto"/>
     </w:pPr>
   </w:style>
-  <w:style w:type="character" w:customStyle="1" w:styleId="FooterChar">
-    <w:name w:val="Footer Char"/>
-    <w:basedOn w:val="DefaultParagraphFont"/>
-    <w:link w:val="Footer"/>
+  <w:style w:type="character" w:customStyle="1" w:styleId="ZpatChar">
+    <w:name w:val="Zápatí Char"/>
+    <w:basedOn w:val="Standardnpsmoodstavce"/>
+    <w:link w:val="Zpat"/>
     <w:uiPriority w:val="99"/>
     <w:rsid w:val="00B369FE"/>
   </w:style>

</xml_diff>